<commit_message>
Lagt til mappe for pbix-filer
</commit_message>
<xml_diff>
--- a/Veiledninger/00_Hovedveiledning.docx
+++ b/Veiledninger/00_Hovedveiledning.docx
@@ -27,12 +27,16 @@
         <w:rPr>
           <w:b/>
           <w:bCs/>
-        </w:rPr>
-      </w:pPr>
-      <w:r>
-        <w:rPr>
-          <w:b/>
-          <w:bCs/>
+          <w:sz w:val="28"/>
+          <w:szCs w:val="28"/>
+        </w:rPr>
+      </w:pPr>
+      <w:r>
+        <w:rPr>
+          <w:b/>
+          <w:bCs/>
+          <w:sz w:val="28"/>
+          <w:szCs w:val="28"/>
         </w:rPr>
         <w:t xml:space="preserve">Innhenting </w:t>
       </w:r>
@@ -40,6 +44,8 @@
         <w:rPr>
           <w:b/>
           <w:bCs/>
+          <w:sz w:val="28"/>
+          <w:szCs w:val="28"/>
         </w:rPr>
         <w:t xml:space="preserve">og lagring </w:t>
       </w:r>
@@ -47,6 +53,8 @@
         <w:rPr>
           <w:b/>
           <w:bCs/>
+          <w:sz w:val="28"/>
+          <w:szCs w:val="28"/>
         </w:rPr>
         <w:t>av data:</w:t>
       </w:r>
@@ -118,7 +126,7 @@
         </w:numPr>
       </w:pPr>
       <w:r>
-        <w:t>Hvordan: S</w:t>
+        <w:t>S</w:t>
       </w:r>
       <w:r>
         <w:t>e</w:t>
@@ -298,10 +306,23 @@
           <w:bCs/>
         </w:rPr>
       </w:pPr>
-      <w:r>
-        <w:rPr>
-          <w:b/>
-          <w:bCs/>
+    </w:p>
+    <w:p>
+      <w:pPr>
+        <w:pStyle w:val="Overskrift2"/>
+        <w:rPr>
+          <w:b/>
+          <w:bCs/>
+          <w:sz w:val="28"/>
+          <w:szCs w:val="28"/>
+        </w:rPr>
+      </w:pPr>
+      <w:r>
+        <w:rPr>
+          <w:b/>
+          <w:bCs/>
+          <w:sz w:val="28"/>
+          <w:szCs w:val="28"/>
         </w:rPr>
         <w:t>Visualisering av data:</w:t>
       </w:r>
@@ -361,10 +382,21 @@
           <w:bCs/>
         </w:rPr>
       </w:pPr>
-      <w:r>
-        <w:rPr>
-          <w:b/>
-          <w:bCs/>
+    </w:p>
+    <w:p>
+      <w:pPr>
+        <w:pStyle w:val="Overskrift3"/>
+        <w:rPr>
+          <w:b/>
+          <w:bCs/>
+          <w:u w:val="single"/>
+        </w:rPr>
+      </w:pPr>
+      <w:r>
+        <w:rPr>
+          <w:b/>
+          <w:bCs/>
+          <w:u w:val="single"/>
         </w:rPr>
         <w:t>Everviz</w:t>
       </w:r>
@@ -558,14 +590,93 @@
         <w:rPr>
           <w:b/>
           <w:bCs/>
-        </w:rPr>
-      </w:pPr>
-      <w:r>
-        <w:rPr>
-          <w:b/>
-          <w:bCs/>
+          <w:u w:val="single"/>
+        </w:rPr>
+      </w:pPr>
+      <w:r>
+        <w:rPr>
+          <w:b/>
+          <w:bCs/>
+          <w:u w:val="single"/>
         </w:rPr>
         <w:t>Power BI</w:t>
+      </w:r>
+    </w:p>
+    <w:p>
+      <w:r>
+        <w:rPr>
+          <w:b/>
+          <w:bCs/>
+        </w:rPr>
+        <w:t>Ferdige .</w:t>
+      </w:r>
+      <w:proofErr w:type="spellStart"/>
+      <w:r>
+        <w:rPr>
+          <w:b/>
+          <w:bCs/>
+        </w:rPr>
+        <w:t>pbix</w:t>
+      </w:r>
+      <w:proofErr w:type="spellEnd"/>
+      <w:r>
+        <w:rPr>
+          <w:b/>
+          <w:bCs/>
+        </w:rPr>
+        <w:t>-filer</w:t>
+      </w:r>
+      <w:r>
+        <w:t xml:space="preserve"> legger vi på </w:t>
+      </w:r>
+      <w:proofErr w:type="spellStart"/>
+      <w:r>
+        <w:t>Github</w:t>
+      </w:r>
+      <w:proofErr w:type="spellEnd"/>
+      <w:r>
+        <w:t>, under (</w:t>
+      </w:r>
+      <w:r>
+        <w:rPr>
+          <w:color w:val="00B050"/>
+        </w:rPr>
+        <w:t xml:space="preserve">03_Power BI </w:t>
+      </w:r>
+      <w:proofErr w:type="spellStart"/>
+      <w:r>
+        <w:rPr>
+          <w:color w:val="00B050"/>
+        </w:rPr>
+        <w:t>pbix</w:t>
+      </w:r>
+      <w:proofErr w:type="spellEnd"/>
+      <w:r>
+        <w:rPr>
+          <w:color w:val="00B050"/>
+        </w:rPr>
+        <w:t>-filer</w:t>
+      </w:r>
+      <w:r>
+        <w:t>)</w:t>
+      </w:r>
+      <w:r>
+        <w:t>.</w:t>
+      </w:r>
+    </w:p>
+    <w:p>
+      <w:pPr>
+        <w:rPr>
+          <w:b/>
+          <w:bCs/>
+        </w:rPr>
+      </w:pPr>
+      <w:r>
+        <w:rPr>
+          <w:b/>
+          <w:bCs/>
+        </w:rPr>
+        <w:t>Maler:</w:t>
       </w:r>
     </w:p>
     <w:p>
@@ -662,6 +773,7 @@
     </w:p>
     <w:p>
       <w:r>
+        <w:lastRenderedPageBreak/>
         <w:t>Mal:</w:t>
       </w:r>
       <w:r>
@@ -730,12 +842,14 @@
         <w:rPr>
           <w:b/>
           <w:bCs/>
-        </w:rPr>
-      </w:pPr>
-      <w:r>
-        <w:rPr>
-          <w:b/>
-          <w:bCs/>
+          <w:u w:val="single"/>
+        </w:rPr>
+      </w:pPr>
+      <w:r>
+        <w:rPr>
+          <w:b/>
+          <w:bCs/>
+          <w:u w:val="single"/>
         </w:rPr>
         <w:t>Kart</w:t>
       </w:r>
@@ -861,12 +975,16 @@
         <w:rPr>
           <w:b/>
           <w:bCs/>
-        </w:rPr>
-      </w:pPr>
-      <w:r>
-        <w:rPr>
-          <w:b/>
-          <w:bCs/>
+          <w:sz w:val="28"/>
+          <w:szCs w:val="28"/>
+        </w:rPr>
+      </w:pPr>
+      <w:r>
+        <w:rPr>
+          <w:b/>
+          <w:bCs/>
+          <w:sz w:val="28"/>
+          <w:szCs w:val="28"/>
         </w:rPr>
         <w:t>Innhold</w:t>
       </w:r>
@@ -923,12 +1041,16 @@
         <w:rPr>
           <w:b/>
           <w:bCs/>
-        </w:rPr>
-      </w:pPr>
-      <w:r>
-        <w:rPr>
-          <w:b/>
-          <w:bCs/>
+          <w:sz w:val="28"/>
+          <w:szCs w:val="28"/>
+        </w:rPr>
+      </w:pPr>
+      <w:r>
+        <w:rPr>
+          <w:b/>
+          <w:bCs/>
+          <w:sz w:val="28"/>
+          <w:szCs w:val="28"/>
         </w:rPr>
         <w:t xml:space="preserve">Publisering i </w:t>
       </w:r>
@@ -937,6 +1059,8 @@
         <w:rPr>
           <w:b/>
           <w:bCs/>
+          <w:sz w:val="28"/>
+          <w:szCs w:val="28"/>
         </w:rPr>
         <w:t>Episerver</w:t>
       </w:r>
@@ -945,6 +1069,8 @@
         <w:rPr>
           <w:b/>
           <w:bCs/>
+          <w:sz w:val="28"/>
+          <w:szCs w:val="28"/>
         </w:rPr>
         <w:t>:</w:t>
       </w:r>

</xml_diff>